<commit_message>
Changed the specification document.
</commit_message>
<xml_diff>
--- a/Mobile.Apps.Final.Project.Specs.docx
+++ b/Mobile.Apps.Final.Project.Specs.docx
@@ -275,7 +275,52 @@
         </w:numPr>
       </w:pPr>
       <w:r>
-        <w:t>Adds a new feature to the game allowing for wacky and intense battles for rhythm surpremacy.</w:t>
+        <w:t xml:space="preserve">Adds a new feature to the game allowing for wacky and intense battles for rhythm </w:t>
+      </w:r>
+      <w:r>
+        <w:t>supremacy</w:t>
+      </w:r>
+      <w:r>
+        <w:t>.</w:t>
+      </w:r>
+    </w:p>
+    <w:p>
+      <w:pPr>
+        <w:pStyle w:val="ListParagraph"/>
+        <w:numPr>
+          <w:ilvl w:val="1"/>
+          <w:numId w:val="1"/>
+        </w:numPr>
+      </w:pPr>
+      <w:r>
+        <w:rPr>
+          <w:b/>
+        </w:rPr>
+        <w:t>Custom Level Creator</w:t>
+      </w:r>
+      <w:r>
+        <w:t>:</w:t>
+      </w:r>
+    </w:p>
+    <w:p>
+      <w:pPr>
+        <w:pStyle w:val="ListParagraph"/>
+        <w:numPr>
+          <w:ilvl w:val="2"/>
+          <w:numId w:val="1"/>
+        </w:numPr>
+      </w:pPr>
+      <w:r>
+        <w:t>Creates a level from a song and a theme</w:t>
+      </w:r>
+      <w:r>
+        <w:t xml:space="preserve"> for the user to play in.</w:t>
+      </w:r>
+      <w:r>
+        <w:t xml:space="preserve"> </w:t>
+      </w:r>
+      <w:r>
+        <w:t>The level is stored locally.</w:t>
       </w:r>
     </w:p>
     <w:p>
@@ -290,169 +335,166 @@
         <w:rPr>
           <w:b/>
         </w:rPr>
-        <w:t>Breakdown and Tracking</w:t>
-      </w:r>
-      <w:r>
-        <w:t>:</w:t>
-      </w:r>
-    </w:p>
-    <w:p>
-      <w:pPr>
-        <w:pStyle w:val="ListParagraph"/>
-        <w:numPr>
-          <w:ilvl w:val="1"/>
-          <w:numId w:val="1"/>
-        </w:numPr>
-      </w:pPr>
-      <w:r>
-        <w:rPr>
-          <w:b/>
-        </w:rPr>
-        <w:t>Background</w:t>
-      </w:r>
-      <w:r>
-        <w:rPr>
-          <w:b/>
-        </w:rPr>
-        <w:t>s</w:t>
-      </w:r>
-      <w:r>
-        <w:t>:</w:t>
-      </w:r>
-      <w:r>
-        <w:t xml:space="preserve"> </w:t>
-      </w:r>
-      <w:r>
-        <w:t>10 Hours</w:t>
-      </w:r>
-    </w:p>
-    <w:p>
-      <w:pPr>
-        <w:pStyle w:val="ListParagraph"/>
-        <w:numPr>
-          <w:ilvl w:val="1"/>
-          <w:numId w:val="1"/>
-        </w:numPr>
-      </w:pPr>
-      <w:r>
-        <w:rPr>
-          <w:b/>
-        </w:rPr>
-        <w:t xml:space="preserve">Tap Screen Functionality: </w:t>
-      </w:r>
-      <w:r>
-        <w:t xml:space="preserve"> 20 Hours</w:t>
-      </w:r>
-    </w:p>
-    <w:p>
-      <w:pPr>
-        <w:pStyle w:val="ListParagraph"/>
-        <w:numPr>
-          <w:ilvl w:val="1"/>
-          <w:numId w:val="1"/>
-        </w:numPr>
-      </w:pPr>
-      <w:r>
-        <w:rPr>
-          <w:b/>
-        </w:rPr>
-        <w:t>Home Screen</w:t>
-      </w:r>
-      <w:r>
-        <w:t>: 10 Hours</w:t>
-      </w:r>
-    </w:p>
-    <w:p>
-      <w:pPr>
-        <w:pStyle w:val="ListParagraph"/>
-        <w:numPr>
-          <w:ilvl w:val="1"/>
-          <w:numId w:val="1"/>
-        </w:numPr>
-      </w:pPr>
-      <w:r>
-        <w:rPr>
-          <w:b/>
-        </w:rPr>
-        <w:t>Additional Screens</w:t>
-      </w:r>
-      <w:r>
-        <w:t>: 10 Hours</w:t>
-      </w:r>
-    </w:p>
-    <w:p>
-      <w:pPr>
-        <w:pStyle w:val="ListParagraph"/>
-        <w:numPr>
-          <w:ilvl w:val="1"/>
-          <w:numId w:val="1"/>
-        </w:numPr>
-      </w:pPr>
-      <w:r>
-        <w:rPr>
-          <w:b/>
-        </w:rPr>
-        <w:t xml:space="preserve">Sprites: </w:t>
-      </w:r>
-      <w:r>
-        <w:t>10 Hours</w:t>
-      </w:r>
-    </w:p>
-    <w:p>
-      <w:pPr>
-        <w:pStyle w:val="ListParagraph"/>
-        <w:numPr>
-          <w:ilvl w:val="1"/>
-          <w:numId w:val="1"/>
-        </w:numPr>
-      </w:pPr>
-      <w:r>
-        <w:rPr>
-          <w:b/>
-        </w:rPr>
-        <w:t>Data Model:</w:t>
-      </w:r>
-      <w:r>
-        <w:t xml:space="preserve"> 10 Hours</w:t>
-      </w:r>
-    </w:p>
-    <w:p>
-      <w:pPr>
-        <w:pStyle w:val="ListParagraph"/>
-        <w:numPr>
-          <w:ilvl w:val="1"/>
-          <w:numId w:val="1"/>
-        </w:numPr>
-      </w:pPr>
-      <w:r>
-        <w:rPr>
-          <w:b/>
-        </w:rPr>
-        <w:t>Connectivity:</w:t>
-      </w:r>
-      <w:r>
-        <w:t xml:space="preserve"> 15 Hours</w:t>
-      </w:r>
-    </w:p>
-    <w:p>
-      <w:pPr>
-        <w:pStyle w:val="ListParagraph"/>
-        <w:numPr>
-          <w:ilvl w:val="1"/>
-          <w:numId w:val="1"/>
-        </w:numPr>
-      </w:pPr>
-      <w:r>
-        <w:rPr>
-          <w:b/>
-        </w:rPr>
-        <w:t>Extra Features:</w:t>
-      </w:r>
-      <w:r>
-        <w:t xml:space="preserve"> 20 Hours</w:t>
+        <w:t>Breakdown of Components</w:t>
       </w:r>
       <w:bookmarkStart w:id="0" w:name="_GoBack"/>
       <w:bookmarkEnd w:id="0"/>
+    </w:p>
+    <w:p>
+      <w:pPr>
+        <w:pStyle w:val="ListParagraph"/>
+        <w:numPr>
+          <w:ilvl w:val="1"/>
+          <w:numId w:val="1"/>
+        </w:numPr>
+      </w:pPr>
+      <w:r>
+        <w:rPr>
+          <w:b/>
+        </w:rPr>
+        <w:t>Background</w:t>
+      </w:r>
+      <w:r>
+        <w:rPr>
+          <w:b/>
+        </w:rPr>
+        <w:t>s</w:t>
+      </w:r>
+      <w:r>
+        <w:t>:</w:t>
+      </w:r>
+      <w:r>
+        <w:t xml:space="preserve"> </w:t>
+      </w:r>
+      <w:r>
+        <w:t>10 Hours</w:t>
+      </w:r>
+    </w:p>
+    <w:p>
+      <w:pPr>
+        <w:pStyle w:val="ListParagraph"/>
+        <w:numPr>
+          <w:ilvl w:val="1"/>
+          <w:numId w:val="1"/>
+        </w:numPr>
+      </w:pPr>
+      <w:r>
+        <w:rPr>
+          <w:b/>
+        </w:rPr>
+        <w:t xml:space="preserve">Tap Screen Functionality: </w:t>
+      </w:r>
+      <w:r>
+        <w:t xml:space="preserve"> 20 Hours</w:t>
+      </w:r>
+    </w:p>
+    <w:p>
+      <w:pPr>
+        <w:pStyle w:val="ListParagraph"/>
+        <w:numPr>
+          <w:ilvl w:val="1"/>
+          <w:numId w:val="1"/>
+        </w:numPr>
+      </w:pPr>
+      <w:r>
+        <w:rPr>
+          <w:b/>
+        </w:rPr>
+        <w:t>Home Screen</w:t>
+      </w:r>
+      <w:r>
+        <w:t>: 10 Hours</w:t>
+      </w:r>
+    </w:p>
+    <w:p>
+      <w:pPr>
+        <w:pStyle w:val="ListParagraph"/>
+        <w:numPr>
+          <w:ilvl w:val="1"/>
+          <w:numId w:val="1"/>
+        </w:numPr>
+      </w:pPr>
+      <w:r>
+        <w:rPr>
+          <w:b/>
+        </w:rPr>
+        <w:t>Additional Screens</w:t>
+      </w:r>
+      <w:r>
+        <w:t>: 10 Hours</w:t>
+      </w:r>
+    </w:p>
+    <w:p>
+      <w:pPr>
+        <w:pStyle w:val="ListParagraph"/>
+        <w:numPr>
+          <w:ilvl w:val="1"/>
+          <w:numId w:val="1"/>
+        </w:numPr>
+      </w:pPr>
+      <w:r>
+        <w:rPr>
+          <w:b/>
+        </w:rPr>
+        <w:t xml:space="preserve">Sprites: </w:t>
+      </w:r>
+      <w:r>
+        <w:t>10 Hours</w:t>
+      </w:r>
+    </w:p>
+    <w:p>
+      <w:pPr>
+        <w:pStyle w:val="ListParagraph"/>
+        <w:numPr>
+          <w:ilvl w:val="1"/>
+          <w:numId w:val="1"/>
+        </w:numPr>
+      </w:pPr>
+      <w:r>
+        <w:rPr>
+          <w:b/>
+        </w:rPr>
+        <w:t>Data Model:</w:t>
+      </w:r>
+      <w:r>
+        <w:t xml:space="preserve"> 10 Hours</w:t>
+      </w:r>
+    </w:p>
+    <w:p>
+      <w:pPr>
+        <w:pStyle w:val="ListParagraph"/>
+        <w:numPr>
+          <w:ilvl w:val="1"/>
+          <w:numId w:val="1"/>
+        </w:numPr>
+      </w:pPr>
+      <w:r>
+        <w:rPr>
+          <w:b/>
+        </w:rPr>
+        <w:t>Connectivity:</w:t>
+      </w:r>
+      <w:r>
+        <w:t xml:space="preserve"> 15 Hours</w:t>
+      </w:r>
+    </w:p>
+    <w:p>
+      <w:pPr>
+        <w:pStyle w:val="ListParagraph"/>
+        <w:numPr>
+          <w:ilvl w:val="1"/>
+          <w:numId w:val="1"/>
+        </w:numPr>
+      </w:pPr>
+      <w:r>
+        <w:rPr>
+          <w:b/>
+        </w:rPr>
+        <w:t>Extra Features:</w:t>
+      </w:r>
+      <w:r>
+        <w:t xml:space="preserve"> 20 Hours</w:t>
+      </w:r>
     </w:p>
     <w:sectPr>
       <w:pgSz w:w="12240" w:h="15840"/>

</xml_diff>